<commit_message>
mandando dados de testes
</commit_message>
<xml_diff>
--- a/Resumes/Gabriel Scarpelini - CV Geral.docx
+++ b/Resumes/Gabriel Scarpelini - CV Geral.docx
@@ -177,24 +177,7 @@
           <w:szCs w:val="28"/>
           <w:rtl w:val="0"/>
         </w:rPr>
-        <w:t xml:space="preserve">Vaga de Desenvolvedor Junior</w:t>
-      </w:r>
-      <w:r>
-        <w:rPr>
-          <w:rFonts w:ascii="Calibri" w:cs="Calibri" w:eastAsia="Calibri" w:hAnsi="Calibri"/>
-          <w:b w:val="0"/>
-          <w:i w:val="0"/>
-          <w:smallCaps w:val="0"/>
-          <w:strike w:val="0"/>
-          <w:color w:val="000000"/>
-          <w:sz w:val="28"/>
-          <w:szCs w:val="28"/>
-          <w:u w:val="none"/>
-          <w:shd w:fill="auto" w:val="clear"/>
-          <w:vertAlign w:val="baseline"/>
-          <w:rtl w:val="0"/>
-        </w:rPr>
-        <w:t xml:space="preserve">;</w:t>
+        <w:t xml:space="preserve">Ampliar meus conhecimentos como desenvolvedor Oracle Netsuite.</w:t>
       </w:r>
       <w:r>
         <w:rPr>
@@ -281,7 +264,7 @@
           <w:szCs w:val="28"/>
           <w:rtl w:val="0"/>
         </w:rPr>
-        <w:t xml:space="preserve">4</w:t>
+        <w:t xml:space="preserve">5</w:t>
       </w:r>
       <w:r>
         <w:rPr>
@@ -448,7 +431,6 @@
     <w:p>
       <w:pPr>
         <w:rPr>
-          <w:rFonts w:ascii="Calibri" w:cs="Calibri" w:eastAsia="Calibri" w:hAnsi="Calibri"/>
           <w:b w:val="1"/>
           <w:sz w:val="30"/>
           <w:szCs w:val="30"/>
@@ -466,73 +448,40 @@
         </w:rPr>
         <w:t xml:space="preserve">Experiência Profissional </w:t>
       </w:r>
-    </w:p>
-    <w:p>
-      <w:pPr>
-        <w:keepNext w:val="0"/>
-        <w:keepLines w:val="0"/>
-        <w:pageBreakBefore w:val="0"/>
-        <w:widowControl w:val="1"/>
+      <w:r>
+        <w:rPr>
+          <w:rtl w:val="0"/>
+        </w:rPr>
+      </w:r>
+    </w:p>
+    <w:p>
+      <w:pPr>
         <w:numPr>
           <w:ilvl w:val="0"/>
           <w:numId w:val="2"/>
         </w:numPr>
-        <w:pBdr>
-          <w:top w:space="0" w:sz="0" w:val="nil"/>
-          <w:left w:space="0" w:sz="0" w:val="nil"/>
-          <w:bottom w:space="0" w:sz="0" w:val="nil"/>
-          <w:right w:space="0" w:sz="0" w:val="nil"/>
-          <w:between w:space="0" w:sz="0" w:val="nil"/>
-        </w:pBdr>
-        <w:shd w:fill="auto" w:val="clear"/>
-        <w:spacing w:after="0" w:before="0" w:line="259" w:lineRule="auto"/>
-        <w:ind w:left="720" w:right="0" w:hanging="360"/>
-        <w:jc w:val="left"/>
-        <w:rPr>
-          <w:b w:val="1"/>
-          <w:i w:val="0"/>
-          <w:smallCaps w:val="0"/>
-          <w:strike w:val="0"/>
-          <w:color w:val="000000"/>
-          <w:sz w:val="28"/>
-          <w:szCs w:val="28"/>
-          <w:u w:val="none"/>
-          <w:shd w:fill="auto" w:val="clear"/>
-          <w:vertAlign w:val="baseline"/>
-        </w:rPr>
-      </w:pPr>
-      <w:r>
-        <w:rPr>
-          <w:b w:val="1"/>
-          <w:sz w:val="28"/>
-          <w:szCs w:val="28"/>
-          <w:rtl w:val="0"/>
-        </w:rPr>
-        <w:t xml:space="preserve">Runsmart Cloud - 03/2022 -  07/2023</w:t>
-      </w:r>
-      <w:r>
-        <w:rPr>
-          <w:rtl w:val="0"/>
-        </w:rPr>
-      </w:r>
-    </w:p>
-    <w:p>
-      <w:pPr>
-        <w:keepNext w:val="0"/>
-        <w:keepLines w:val="0"/>
-        <w:pageBreakBefore w:val="0"/>
-        <w:widowControl w:val="1"/>
-        <w:pBdr>
-          <w:top w:space="0" w:sz="0" w:val="nil"/>
-          <w:left w:space="0" w:sz="0" w:val="nil"/>
-          <w:bottom w:space="0" w:sz="0" w:val="nil"/>
-          <w:right w:space="0" w:sz="0" w:val="nil"/>
-          <w:between w:space="0" w:sz="0" w:val="nil"/>
-        </w:pBdr>
-        <w:shd w:fill="auto" w:val="clear"/>
-        <w:spacing w:after="0" w:before="0" w:line="259" w:lineRule="auto"/>
-        <w:ind w:left="720" w:right="0" w:firstLine="0"/>
-        <w:jc w:val="left"/>
+        <w:spacing w:after="0" w:lineRule="auto"/>
+        <w:ind w:left="720" w:hanging="360"/>
+        <w:rPr>
+          <w:b w:val="1"/>
+          <w:sz w:val="28"/>
+          <w:szCs w:val="28"/>
+        </w:rPr>
+      </w:pPr>
+      <w:r>
+        <w:rPr>
+          <w:b w:val="1"/>
+          <w:sz w:val="28"/>
+          <w:szCs w:val="28"/>
+          <w:rtl w:val="0"/>
+        </w:rPr>
+        <w:t xml:space="preserve">Foco Solution Provider- 08/2023 -  Atual</w:t>
+      </w:r>
+    </w:p>
+    <w:p>
+      <w:pPr>
+        <w:spacing w:after="0" w:lineRule="auto"/>
+        <w:ind w:left="720" w:firstLine="0"/>
         <w:rPr>
           <w:sz w:val="28"/>
           <w:szCs w:val="28"/>
@@ -553,26 +502,13 @@
           <w:szCs w:val="28"/>
           <w:rtl w:val="0"/>
         </w:rPr>
-        <w:t xml:space="preserve">Desenvolvedor Netsuite (Trainee).</w:t>
-      </w:r>
-    </w:p>
-    <w:p>
-      <w:pPr>
-        <w:keepNext w:val="0"/>
-        <w:keepLines w:val="0"/>
-        <w:pageBreakBefore w:val="0"/>
-        <w:widowControl w:val="1"/>
-        <w:pBdr>
-          <w:top w:space="0" w:sz="0" w:val="nil"/>
-          <w:left w:space="0" w:sz="0" w:val="nil"/>
-          <w:bottom w:space="0" w:sz="0" w:val="nil"/>
-          <w:right w:space="0" w:sz="0" w:val="nil"/>
-          <w:between w:space="0" w:sz="0" w:val="nil"/>
-        </w:pBdr>
-        <w:shd w:fill="auto" w:val="clear"/>
-        <w:spacing w:after="0" w:before="0" w:line="259" w:lineRule="auto"/>
-        <w:ind w:left="720" w:right="0" w:firstLine="0"/>
-        <w:jc w:val="left"/>
+        <w:t xml:space="preserve">Desenvolvedor Netsuite (Junior).</w:t>
+      </w:r>
+    </w:p>
+    <w:p>
+      <w:pPr>
+        <w:spacing w:after="0" w:lineRule="auto"/>
+        <w:ind w:left="720" w:firstLine="0"/>
         <w:rPr>
           <w:sz w:val="16"/>
           <w:szCs w:val="16"/>
@@ -586,52 +522,26 @@
     </w:p>
     <w:p>
       <w:pPr>
-        <w:keepNext w:val="0"/>
-        <w:keepLines w:val="0"/>
-        <w:pageBreakBefore w:val="0"/>
-        <w:widowControl w:val="1"/>
-        <w:pBdr>
-          <w:top w:space="0" w:sz="0" w:val="nil"/>
-          <w:left w:space="0" w:sz="0" w:val="nil"/>
-          <w:bottom w:space="0" w:sz="0" w:val="nil"/>
-          <w:right w:space="0" w:sz="0" w:val="nil"/>
-          <w:between w:space="0" w:sz="0" w:val="nil"/>
-        </w:pBdr>
-        <w:shd w:fill="auto" w:val="clear"/>
-        <w:spacing w:after="0" w:before="0" w:line="259" w:lineRule="auto"/>
-        <w:ind w:left="720" w:right="0" w:firstLine="0"/>
-        <w:jc w:val="left"/>
-        <w:rPr>
-          <w:sz w:val="28"/>
-          <w:szCs w:val="28"/>
-        </w:rPr>
-      </w:pPr>
-      <w:r>
-        <w:rPr>
-          <w:sz w:val="28"/>
-          <w:szCs w:val="28"/>
-          <w:rtl w:val="0"/>
-        </w:rPr>
-        <w:t xml:space="preserve">Desenvolvimento de customizações utilizando a linguagem de programação JavaScript (Node JS) para o Back-End utilizando framework do Netsuite (SuiteScript), integrações utilizando API Rest e customizações nativas (criação de campos, tipos de registros, importe de CSV etc …).</w:t>
-      </w:r>
-    </w:p>
-    <w:p>
-      <w:pPr>
-        <w:keepNext w:val="0"/>
-        <w:keepLines w:val="0"/>
-        <w:pageBreakBefore w:val="0"/>
-        <w:widowControl w:val="1"/>
-        <w:pBdr>
-          <w:top w:space="0" w:sz="0" w:val="nil"/>
-          <w:left w:space="0" w:sz="0" w:val="nil"/>
-          <w:bottom w:space="0" w:sz="0" w:val="nil"/>
-          <w:right w:space="0" w:sz="0" w:val="nil"/>
-          <w:between w:space="0" w:sz="0" w:val="nil"/>
-        </w:pBdr>
-        <w:shd w:fill="auto" w:val="clear"/>
-        <w:spacing w:after="0" w:before="0" w:line="259" w:lineRule="auto"/>
-        <w:ind w:left="720" w:right="0" w:firstLine="0"/>
-        <w:jc w:val="left"/>
+        <w:spacing w:after="0" w:lineRule="auto"/>
+        <w:ind w:left="720" w:firstLine="0"/>
+        <w:rPr>
+          <w:sz w:val="28"/>
+          <w:szCs w:val="28"/>
+        </w:rPr>
+      </w:pPr>
+      <w:r>
+        <w:rPr>
+          <w:sz w:val="28"/>
+          <w:szCs w:val="28"/>
+          <w:rtl w:val="0"/>
+        </w:rPr>
+        <w:t xml:space="preserve">Customizações dentro do ERP Netsuite com base em Scripts, criação de REST APIs, Map Reduces para tratamento de dados recolhidos em APIs externas, Workflows assim como scripts de ação em workflows, Customizações internas dentro do Netsuite (criação de tipos de registros, campos, listas personalizadas e organização de formulários) e também customizações no servidor (UserEvents, Suitelets) e do browser do cliente (ClientScripts).</w:t>
+      </w:r>
+    </w:p>
+    <w:p>
+      <w:pPr>
+        <w:spacing w:after="0" w:lineRule="auto"/>
+        <w:ind w:left="0" w:firstLine="0"/>
         <w:rPr>
           <w:sz w:val="28"/>
           <w:szCs w:val="28"/>
@@ -679,20 +589,12 @@
       </w:pPr>
       <w:r>
         <w:rPr>
-          <w:rFonts w:ascii="Calibri" w:cs="Calibri" w:eastAsia="Calibri" w:hAnsi="Calibri"/>
-          <w:b w:val="1"/>
-          <w:i w:val="0"/>
-          <w:smallCaps w:val="0"/>
-          <w:strike w:val="0"/>
-          <w:color w:val="000000"/>
-          <w:sz w:val="28"/>
-          <w:szCs w:val="28"/>
-          <w:u w:val="none"/>
-          <w:shd w:fill="auto" w:val="clear"/>
-          <w:vertAlign w:val="baseline"/>
-          <w:rtl w:val="0"/>
-        </w:rPr>
-        <w:t xml:space="preserve">Unitono Contact Center – 05/2021 a 08/2021 </w:t>
+          <w:b w:val="1"/>
+          <w:sz w:val="28"/>
+          <w:szCs w:val="28"/>
+          <w:rtl w:val="0"/>
+        </w:rPr>
+        <w:t xml:space="preserve">Runsmart Cloud - 03/2022 -  07/2023</w:t>
       </w:r>
       <w:r>
         <w:rPr>
@@ -718,65 +620,26 @@
         <w:ind w:left="720" w:right="0" w:firstLine="0"/>
         <w:jc w:val="left"/>
         <w:rPr>
-          <w:rFonts w:ascii="Calibri" w:cs="Calibri" w:eastAsia="Calibri" w:hAnsi="Calibri"/>
-          <w:b w:val="0"/>
-          <w:i w:val="0"/>
-          <w:smallCaps w:val="0"/>
-          <w:strike w:val="0"/>
-          <w:color w:val="000000"/>
-          <w:sz w:val="28"/>
-          <w:szCs w:val="28"/>
-          <w:u w:val="none"/>
-          <w:shd w:fill="auto" w:val="clear"/>
-          <w:vertAlign w:val="baseline"/>
-        </w:rPr>
-      </w:pPr>
-      <w:r>
-        <w:rPr>
-          <w:rFonts w:ascii="Calibri" w:cs="Calibri" w:eastAsia="Calibri" w:hAnsi="Calibri"/>
-          <w:b w:val="1"/>
-          <w:i w:val="0"/>
-          <w:smallCaps w:val="0"/>
-          <w:strike w:val="0"/>
-          <w:color w:val="000000"/>
-          <w:sz w:val="28"/>
-          <w:szCs w:val="28"/>
-          <w:u w:val="none"/>
-          <w:shd w:fill="auto" w:val="clear"/>
-          <w:vertAlign w:val="baseline"/>
+          <w:sz w:val="28"/>
+          <w:szCs w:val="28"/>
+        </w:rPr>
+      </w:pPr>
+      <w:r>
+        <w:rPr>
+          <w:b w:val="1"/>
+          <w:sz w:val="28"/>
+          <w:szCs w:val="28"/>
           <w:rtl w:val="0"/>
         </w:rPr>
         <w:t xml:space="preserve">Cargo: </w:t>
       </w:r>
       <w:r>
         <w:rPr>
-          <w:rFonts w:ascii="Calibri" w:cs="Calibri" w:eastAsia="Calibri" w:hAnsi="Calibri"/>
-          <w:b w:val="0"/>
-          <w:i w:val="0"/>
-          <w:smallCaps w:val="0"/>
-          <w:strike w:val="0"/>
-          <w:color w:val="000000"/>
-          <w:sz w:val="28"/>
-          <w:szCs w:val="28"/>
-          <w:u w:val="none"/>
-          <w:shd w:fill="auto" w:val="clear"/>
-          <w:vertAlign w:val="baseline"/>
-          <w:rtl w:val="0"/>
-        </w:rPr>
-        <w:t xml:space="preserve">Analista de atendimento</w:t>
-      </w:r>
-      <w:r>
-        <w:rPr>
-          <w:sz w:val="28"/>
-          <w:szCs w:val="28"/>
-          <w:rtl w:val="0"/>
-        </w:rPr>
-        <w:t xml:space="preserve">.</w:t>
-      </w:r>
-      <w:r>
-        <w:rPr>
-          <w:rtl w:val="0"/>
-        </w:rPr>
+          <w:sz w:val="28"/>
+          <w:szCs w:val="28"/>
+          <w:rtl w:val="0"/>
+        </w:rPr>
+        <w:t xml:space="preserve">Desenvolvedor Netsuite (Trainee).</w:t>
       </w:r>
     </w:p>
     <w:p>
@@ -797,17 +660,8 @@
         <w:ind w:left="720" w:right="0" w:firstLine="0"/>
         <w:jc w:val="left"/>
         <w:rPr>
-          <w:rFonts w:ascii="Calibri" w:cs="Calibri" w:eastAsia="Calibri" w:hAnsi="Calibri"/>
-          <w:b w:val="1"/>
-          <w:i w:val="0"/>
-          <w:smallCaps w:val="0"/>
-          <w:strike w:val="0"/>
-          <w:color w:val="000000"/>
           <w:sz w:val="16"/>
           <w:szCs w:val="16"/>
-          <w:u w:val="none"/>
-          <w:shd w:fill="auto" w:val="clear"/>
-          <w:vertAlign w:val="baseline"/>
         </w:rPr>
       </w:pPr>
       <w:r>
@@ -834,35 +688,17 @@
         <w:ind w:left="720" w:right="0" w:firstLine="0"/>
         <w:jc w:val="left"/>
         <w:rPr>
-          <w:rFonts w:ascii="Calibri" w:cs="Calibri" w:eastAsia="Calibri" w:hAnsi="Calibri"/>
-          <w:b w:val="0"/>
-          <w:i w:val="0"/>
-          <w:smallCaps w:val="0"/>
-          <w:strike w:val="0"/>
-          <w:color w:val="000000"/>
-          <w:sz w:val="28"/>
-          <w:szCs w:val="28"/>
-          <w:u w:val="none"/>
-          <w:shd w:fill="auto" w:val="clear"/>
-          <w:vertAlign w:val="baseline"/>
-        </w:rPr>
-      </w:pPr>
-      <w:r>
-        <w:rPr>
-          <w:rFonts w:ascii="Calibri" w:cs="Calibri" w:eastAsia="Calibri" w:hAnsi="Calibri"/>
-          <w:b w:val="0"/>
-          <w:i w:val="0"/>
-          <w:smallCaps w:val="0"/>
-          <w:strike w:val="0"/>
-          <w:color w:val="000000"/>
-          <w:sz w:val="28"/>
-          <w:szCs w:val="28"/>
-          <w:u w:val="none"/>
-          <w:shd w:fill="auto" w:val="clear"/>
-          <w:vertAlign w:val="baseline"/>
-          <w:rtl w:val="0"/>
-        </w:rPr>
-        <w:t xml:space="preserve">Atendimento a contas digitais da empresa DOCK, cuidado de dados sigiloso, manuseio do sistema Zendesk, experiência do cliente. </w:t>
+          <w:sz w:val="28"/>
+          <w:szCs w:val="28"/>
+        </w:rPr>
+      </w:pPr>
+      <w:r>
+        <w:rPr>
+          <w:sz w:val="28"/>
+          <w:szCs w:val="28"/>
+          <w:rtl w:val="0"/>
+        </w:rPr>
+        <w:t xml:space="preserve">Desenvolvimento de customizações utilizando a linguagem de programação JavaScript (Node JS) para o Back-End utilizando framework do Netsuite (SuiteScript), integrações utilizando API Rest e customizações nativas (criação de campos, tipos de registros, importe de CSV etc …).</w:t>
       </w:r>
     </w:p>
     <w:p>
@@ -1115,7 +951,38 @@
       <w:pPr>
         <w:ind w:left="360" w:firstLine="0"/>
         <w:rPr>
-          <w:rFonts w:ascii="Calibri" w:cs="Calibri" w:eastAsia="Calibri" w:hAnsi="Calibri"/>
+          <w:b w:val="1"/>
+          <w:sz w:val="2"/>
+          <w:szCs w:val="2"/>
+          <w:u w:val="single"/>
+        </w:rPr>
+      </w:pPr>
+      <w:r>
+        <w:rPr>
+          <w:rtl w:val="0"/>
+        </w:rPr>
+      </w:r>
+    </w:p>
+    <w:p>
+      <w:pPr>
+        <w:ind w:left="360" w:firstLine="0"/>
+        <w:rPr>
+          <w:b w:val="1"/>
+          <w:sz w:val="2"/>
+          <w:szCs w:val="2"/>
+          <w:u w:val="single"/>
+        </w:rPr>
+      </w:pPr>
+      <w:r>
+        <w:rPr>
+          <w:rtl w:val="0"/>
+        </w:rPr>
+      </w:r>
+    </w:p>
+    <w:p>
+      <w:pPr>
+        <w:ind w:left="360" w:firstLine="0"/>
+        <w:rPr>
           <w:b w:val="1"/>
           <w:sz w:val="2"/>
           <w:szCs w:val="2"/>
@@ -2329,8 +2196,8 @@
         </w:pBdr>
         <w:shd w:fill="auto" w:val="clear"/>
         <w:spacing w:after="0" w:before="0" w:line="259" w:lineRule="auto"/>
-        <w:ind w:left="1080" w:right="0" w:firstLine="0"/>
-        <w:jc w:val="center"/>
+        <w:ind w:left="0" w:right="0" w:firstLine="0"/>
+        <w:jc w:val="left"/>
         <w:rPr>
           <w:rFonts w:ascii="Calibri" w:cs="Calibri" w:eastAsia="Calibri" w:hAnsi="Calibri"/>
           <w:b w:val="1"/>
@@ -2403,154 +2270,6 @@
         </w:pBdr>
         <w:shd w:fill="auto" w:val="clear"/>
         <w:spacing w:after="0" w:before="0" w:line="259" w:lineRule="auto"/>
-        <w:ind w:left="1080" w:right="0" w:firstLine="0"/>
-        <w:jc w:val="center"/>
-        <w:rPr>
-          <w:rFonts w:ascii="Calibri" w:cs="Calibri" w:eastAsia="Calibri" w:hAnsi="Calibri"/>
-          <w:b w:val="1"/>
-          <w:i w:val="0"/>
-          <w:smallCaps w:val="0"/>
-          <w:strike w:val="0"/>
-          <w:color w:val="000000"/>
-          <w:sz w:val="28"/>
-          <w:szCs w:val="28"/>
-          <w:u w:val="none"/>
-          <w:shd w:fill="auto" w:val="clear"/>
-          <w:vertAlign w:val="baseline"/>
-        </w:rPr>
-      </w:pPr>
-      <w:r>
-        <w:rPr>
-          <w:rtl w:val="0"/>
-        </w:rPr>
-      </w:r>
-    </w:p>
-    <w:p>
-      <w:pPr>
-        <w:keepNext w:val="0"/>
-        <w:keepLines w:val="0"/>
-        <w:pageBreakBefore w:val="0"/>
-        <w:widowControl w:val="1"/>
-        <w:pBdr>
-          <w:top w:space="0" w:sz="0" w:val="nil"/>
-          <w:left w:space="0" w:sz="0" w:val="nil"/>
-          <w:bottom w:space="0" w:sz="0" w:val="nil"/>
-          <w:right w:space="0" w:sz="0" w:val="nil"/>
-          <w:between w:space="0" w:sz="0" w:val="nil"/>
-        </w:pBdr>
-        <w:shd w:fill="auto" w:val="clear"/>
-        <w:spacing w:after="0" w:before="0" w:line="259" w:lineRule="auto"/>
-        <w:ind w:left="1080" w:right="0" w:firstLine="0"/>
-        <w:jc w:val="center"/>
-        <w:rPr>
-          <w:rFonts w:ascii="Calibri" w:cs="Calibri" w:eastAsia="Calibri" w:hAnsi="Calibri"/>
-          <w:b w:val="1"/>
-          <w:i w:val="0"/>
-          <w:smallCaps w:val="0"/>
-          <w:strike w:val="0"/>
-          <w:color w:val="000000"/>
-          <w:sz w:val="28"/>
-          <w:szCs w:val="28"/>
-          <w:u w:val="none"/>
-          <w:shd w:fill="auto" w:val="clear"/>
-          <w:vertAlign w:val="baseline"/>
-        </w:rPr>
-      </w:pPr>
-      <w:r>
-        <w:rPr>
-          <w:rtl w:val="0"/>
-        </w:rPr>
-      </w:r>
-    </w:p>
-    <w:p>
-      <w:pPr>
-        <w:keepNext w:val="0"/>
-        <w:keepLines w:val="0"/>
-        <w:pageBreakBefore w:val="0"/>
-        <w:widowControl w:val="1"/>
-        <w:pBdr>
-          <w:top w:space="0" w:sz="0" w:val="nil"/>
-          <w:left w:space="0" w:sz="0" w:val="nil"/>
-          <w:bottom w:space="0" w:sz="0" w:val="nil"/>
-          <w:right w:space="0" w:sz="0" w:val="nil"/>
-          <w:between w:space="0" w:sz="0" w:val="nil"/>
-        </w:pBdr>
-        <w:shd w:fill="auto" w:val="clear"/>
-        <w:spacing w:after="0" w:before="0" w:line="259" w:lineRule="auto"/>
-        <w:ind w:left="1080" w:right="0" w:firstLine="0"/>
-        <w:jc w:val="center"/>
-        <w:rPr>
-          <w:rFonts w:ascii="Calibri" w:cs="Calibri" w:eastAsia="Calibri" w:hAnsi="Calibri"/>
-          <w:b w:val="1"/>
-          <w:i w:val="0"/>
-          <w:smallCaps w:val="0"/>
-          <w:strike w:val="0"/>
-          <w:color w:val="000000"/>
-          <w:sz w:val="28"/>
-          <w:szCs w:val="28"/>
-          <w:u w:val="none"/>
-          <w:shd w:fill="auto" w:val="clear"/>
-          <w:vertAlign w:val="baseline"/>
-        </w:rPr>
-      </w:pPr>
-      <w:r>
-        <w:rPr>
-          <w:rtl w:val="0"/>
-        </w:rPr>
-      </w:r>
-    </w:p>
-    <w:p>
-      <w:pPr>
-        <w:keepNext w:val="0"/>
-        <w:keepLines w:val="0"/>
-        <w:pageBreakBefore w:val="0"/>
-        <w:widowControl w:val="1"/>
-        <w:pBdr>
-          <w:top w:space="0" w:sz="0" w:val="nil"/>
-          <w:left w:space="0" w:sz="0" w:val="nil"/>
-          <w:bottom w:space="0" w:sz="0" w:val="nil"/>
-          <w:right w:space="0" w:sz="0" w:val="nil"/>
-          <w:between w:space="0" w:sz="0" w:val="nil"/>
-        </w:pBdr>
-        <w:shd w:fill="auto" w:val="clear"/>
-        <w:spacing w:after="0" w:before="0" w:line="259" w:lineRule="auto"/>
-        <w:ind w:left="1080" w:right="0" w:firstLine="0"/>
-        <w:jc w:val="center"/>
-        <w:rPr>
-          <w:rFonts w:ascii="Calibri" w:cs="Calibri" w:eastAsia="Calibri" w:hAnsi="Calibri"/>
-          <w:b w:val="1"/>
-          <w:i w:val="0"/>
-          <w:smallCaps w:val="0"/>
-          <w:strike w:val="0"/>
-          <w:color w:val="000000"/>
-          <w:sz w:val="28"/>
-          <w:szCs w:val="28"/>
-          <w:u w:val="none"/>
-          <w:shd w:fill="auto" w:val="clear"/>
-          <w:vertAlign w:val="baseline"/>
-        </w:rPr>
-      </w:pPr>
-      <w:r>
-        <w:rPr>
-          <w:rtl w:val="0"/>
-        </w:rPr>
-      </w:r>
-    </w:p>
-    <w:p>
-      <w:pPr>
-        <w:keepNext w:val="0"/>
-        <w:keepLines w:val="0"/>
-        <w:pageBreakBefore w:val="0"/>
-        <w:widowControl w:val="1"/>
-        <w:pBdr>
-          <w:top w:space="0" w:sz="0" w:val="nil"/>
-          <w:left w:space="0" w:sz="0" w:val="nil"/>
-          <w:bottom w:space="0" w:sz="0" w:val="nil"/>
-          <w:right w:space="0" w:sz="0" w:val="nil"/>
-          <w:between w:space="0" w:sz="0" w:val="nil"/>
-        </w:pBdr>
-        <w:shd w:fill="auto" w:val="clear"/>
-        <w:spacing w:after="160" w:before="0" w:line="259" w:lineRule="auto"/>
         <w:ind w:left="1080" w:right="0" w:firstLine="0"/>
         <w:jc w:val="center"/>
         <w:rPr>

</xml_diff>